<commit_message>
for some reason this wasn't saved
</commit_message>
<xml_diff>
--- a/Thesis Scraps .docx
+++ b/Thesis Scraps .docx
@@ -3,9 +3,52 @@
 <w:document xmlns:wpc="http://schemas.microsoft.com/office/word/2010/wordprocessingCanvas" xmlns:cx="http://schemas.microsoft.com/office/drawing/2014/chartex" xmlns:cx1="http://schemas.microsoft.com/office/drawing/2015/9/8/chartex" xmlns:cx2="http://schemas.microsoft.com/office/drawing/2015/10/21/chartex" xmlns:cx3="http://schemas.microsoft.com/office/drawing/2016/5/9/chartex" xmlns:cx4="http://schemas.microsoft.com/office/drawing/2016/5/10/chartex" xmlns:cx5="http://schemas.microsoft.com/office/drawing/2016/5/11/chartex" xmlns:cx6="http://schemas.microsoft.com/office/drawing/2016/5/12/chartex" xmlns:cx7="http://schemas.microsoft.com/office/drawing/2016/5/13/chartex" xmlns:cx8="http://schemas.microsoft.com/office/drawing/2016/5/14/chartex" xmlns:mc="http://schemas.openxmlformats.org/markup-compatibility/2006" xmlns:aink="http://schemas.microsoft.com/office/drawing/2016/ink" xmlns:am3d="http://schemas.microsoft.com/office/drawing/2017/model3d" xmlns:o="urn:schemas-microsoft-com:office:office" xmlns:r="http://schemas.openxmlformats.org/officeDocument/2006/relationships" xmlns:m="http://schemas.openxmlformats.org/officeDocument/2006/math" xmlns:v="urn:schemas-microsoft-com:vml" xmlns:wp14="http://schemas.microsoft.com/office/word/2010/wordprocessingDrawing" xmlns:wp="http://schemas.openxmlformats.org/drawingml/2006/wordprocessingDrawing" xmlns:w10="urn:schemas-microsoft-com:office:word" xmlns:w="http://schemas.openxmlformats.org/wordprocessingml/2006/main" xmlns:w14="http://schemas.microsoft.com/office/word/2010/wordml" xmlns:w15="http://schemas.microsoft.com/office/word/2012/wordml" xmlns:w16cid="http://schemas.microsoft.com/office/word/2016/wordml/cid" xmlns:w16se="http://schemas.microsoft.com/office/word/2015/wordml/symex" xmlns:wpg="http://schemas.microsoft.com/office/word/2010/wordprocessingGroup" xmlns:wpi="http://schemas.microsoft.com/office/word/2010/wordprocessingInk" xmlns:wne="http://schemas.microsoft.com/office/word/2006/wordml" xmlns:wps="http://schemas.microsoft.com/office/word/2010/wordprocessingShape" mc:Ignorable="w14 w15 w16se w16cid wp14">
   <w:body>
     <w:p>
+      <w:r>
+        <w:t>Template Theory:</w:t>
+      </w:r>
+    </w:p>
+    <w:p>
+      <w:pPr>
+        <w:spacing w:line="480" w:lineRule="auto"/>
+        <w:ind w:firstLine="720"/>
+      </w:pPr>
       <w:bookmarkStart w:id="0" w:name="_GoBack"/>
+      <w:r>
+        <w:t xml:space="preserve">Template Theory </w:t>
+      </w:r>
       <w:bookmarkEnd w:id="0"/>
+      <w:r>
+        <w:t>(</w:t>
+      </w:r>
+      <w:proofErr w:type="spellStart"/>
+      <w:r>
+        <w:t>Gobet</w:t>
+      </w:r>
+      <w:proofErr w:type="spellEnd"/>
+      <w:r>
+        <w:t xml:space="preserve"> &amp; Simon, 1996</w:t>
+      </w:r>
+      <w:r>
+        <w:t xml:space="preserve">) uses the idea of templates, or patterns, which you (as a person or participant) can fill in different information at hand to complete problems (such as chess).  These templates can also be chunks. LT-WMT (Ericsson &amp; </w:t>
+      </w:r>
+      <w:proofErr w:type="spellStart"/>
+      <w:r>
+        <w:t>Kintsch</w:t>
+      </w:r>
+      <w:proofErr w:type="spellEnd"/>
+      <w:r>
+        <w:t>, 1995) is described as the association of information that has been encoded and the retrieval cues in LTM. For chess, this would be remembering a certain cluster of pieces and being able to retrieve them and use them in a match. While in everyday life this could easily be after studying for long periods of time and seeing a definition to term question on an exam.  Therefore, one could use TT with LT-WMT and as an expert, the LT is used as WM which would make that individuals memory storage and processing have higher processing (</w:t>
+      </w:r>
+      <w:proofErr w:type="spellStart"/>
+      <w:r>
+        <w:t>Guida</w:t>
+      </w:r>
+      <w:proofErr w:type="spellEnd"/>
+      <w:r>
+        <w:t xml:space="preserve"> et al., 2012).</w:t>
+      </w:r>
     </w:p>
+    <w:p/>
     <w:sectPr>
       <w:pgSz w:w="12240" w:h="15840"/>
       <w:pgMar w:top="1440" w:right="1440" w:bottom="1440" w:left="1440" w:header="720" w:footer="720" w:gutter="0"/>
@@ -433,6 +476,68 @@
     <w:semiHidden/>
     <w:unhideWhenUsed/>
   </w:style>
+  <w:style w:type="character" w:styleId="CommentReference">
+    <w:name w:val="annotation reference"/>
+    <w:basedOn w:val="DefaultParagraphFont"/>
+    <w:uiPriority w:val="99"/>
+    <w:semiHidden/>
+    <w:unhideWhenUsed/>
+    <w:rsid w:val="000C6DA6"/>
+    <w:rPr>
+      <w:sz w:val="16"/>
+      <w:szCs w:val="16"/>
+    </w:rPr>
+  </w:style>
+  <w:style w:type="paragraph" w:styleId="CommentText">
+    <w:name w:val="annotation text"/>
+    <w:basedOn w:val="Normal"/>
+    <w:link w:val="CommentTextChar"/>
+    <w:uiPriority w:val="99"/>
+    <w:unhideWhenUsed/>
+    <w:rsid w:val="000C6DA6"/>
+    <w:rPr>
+      <w:rFonts w:eastAsia="Times New Roman"/>
+      <w:sz w:val="20"/>
+      <w:szCs w:val="20"/>
+    </w:rPr>
+  </w:style>
+  <w:style w:type="character" w:customStyle="1" w:styleId="CommentTextChar">
+    <w:name w:val="Comment Text Char"/>
+    <w:basedOn w:val="DefaultParagraphFont"/>
+    <w:link w:val="CommentText"/>
+    <w:uiPriority w:val="99"/>
+    <w:rsid w:val="000C6DA6"/>
+    <w:rPr>
+      <w:rFonts w:eastAsia="Times New Roman"/>
+      <w:sz w:val="20"/>
+      <w:szCs w:val="20"/>
+    </w:rPr>
+  </w:style>
+  <w:style w:type="paragraph" w:styleId="BalloonText">
+    <w:name w:val="Balloon Text"/>
+    <w:basedOn w:val="Normal"/>
+    <w:link w:val="BalloonTextChar"/>
+    <w:uiPriority w:val="99"/>
+    <w:semiHidden/>
+    <w:unhideWhenUsed/>
+    <w:rsid w:val="000C6DA6"/>
+    <w:rPr>
+      <w:sz w:val="18"/>
+      <w:szCs w:val="18"/>
+    </w:rPr>
+  </w:style>
+  <w:style w:type="character" w:customStyle="1" w:styleId="BalloonTextChar">
+    <w:name w:val="Balloon Text Char"/>
+    <w:basedOn w:val="DefaultParagraphFont"/>
+    <w:link w:val="BalloonText"/>
+    <w:uiPriority w:val="99"/>
+    <w:semiHidden/>
+    <w:rsid w:val="000C6DA6"/>
+    <w:rPr>
+      <w:sz w:val="18"/>
+      <w:szCs w:val="18"/>
+    </w:rPr>
+  </w:style>
 </w:styles>
 </file>
 

</xml_diff>